<commit_message>
Updated submission plan file
Updated submission plan file
</commit_message>
<xml_diff>
--- a/Submission_Plan.docx
+++ b/Submission_Plan.docx
@@ -4,6 +4,7 @@
   <w:body>
     <w:p>
       <w:pPr>
+        <w:spacing w:after="0"/>
         <w:rPr>
           <w:b/>
           <w:bCs/>
@@ -28,6 +29,7 @@
           <w:ilvl w:val="0"/>
           <w:numId w:val="2"/>
         </w:numPr>
+        <w:spacing w:after="0"/>
         <w:rPr>
           <w:rFonts w:ascii="Lato" w:hAnsi="Lato"/>
           <w:color w:val="211D70"/>
@@ -44,7 +46,29 @@
           <w:szCs w:val="20"/>
           <w:shd w:val="clear" w:color="auto" w:fill="FFFFFF"/>
         </w:rPr>
-        <w:t xml:space="preserve">Identification &amp; Design of the environment (PEAS , PSA) &amp; Preparing Word document with necessary details for final submission: </w:t>
+        <w:t>Identification &amp; Design of the environment (</w:t>
+      </w:r>
+      <w:proofErr w:type="gramStart"/>
+      <w:r>
+        <w:rPr>
+          <w:rFonts w:ascii="Lato" w:hAnsi="Lato"/>
+          <w:color w:val="000000" w:themeColor="text1"/>
+          <w:sz w:val="20"/>
+          <w:szCs w:val="20"/>
+          <w:shd w:val="clear" w:color="auto" w:fill="FFFFFF"/>
+        </w:rPr>
+        <w:t>PEAS ,</w:t>
+      </w:r>
+      <w:proofErr w:type="gramEnd"/>
+      <w:r>
+        <w:rPr>
+          <w:rFonts w:ascii="Lato" w:hAnsi="Lato"/>
+          <w:color w:val="000000" w:themeColor="text1"/>
+          <w:sz w:val="20"/>
+          <w:szCs w:val="20"/>
+          <w:shd w:val="clear" w:color="auto" w:fill="FFFFFF"/>
+        </w:rPr>
+        <w:t xml:space="preserve"> PSA) &amp; Preparing Word document with necessary details for final submission: </w:t>
       </w:r>
       <w:r>
         <w:rPr>
@@ -66,6 +90,7 @@
           <w:ilvl w:val="0"/>
           <w:numId w:val="2"/>
         </w:numPr>
+        <w:spacing w:after="0"/>
       </w:pPr>
       <w:r>
         <w:t xml:space="preserve">Random re-start Hill climbing algorithm: </w:t>
@@ -85,6 +110,7 @@
           <w:ilvl w:val="0"/>
           <w:numId w:val="2"/>
         </w:numPr>
+        <w:spacing w:after="0"/>
       </w:pPr>
       <w:r>
         <w:t xml:space="preserve">Iterative deepening A*: </w:t>
@@ -104,6 +130,7 @@
           <w:ilvl w:val="1"/>
           <w:numId w:val="2"/>
         </w:numPr>
+        <w:spacing w:after="0"/>
       </w:pPr>
       <w:r>
         <w:t>For each algorithm 3 important sections are to be done: (refer to the actual PDF document for details:</w:t>
@@ -122,6 +149,7 @@
     </w:p>
     <w:p>
       <w:pPr>
+        <w:spacing w:after="0"/>
         <w:rPr>
           <w:sz w:val="28"/>
           <w:szCs w:val="28"/>
@@ -151,6 +179,7 @@
           <w:ilvl w:val="0"/>
           <w:numId w:val="4"/>
         </w:numPr>
+        <w:spacing w:after="0"/>
       </w:pPr>
       <w:r>
         <w:t>Complete word document: 26-Jul</w:t>
@@ -166,6 +195,7 @@
           <w:ilvl w:val="0"/>
           <w:numId w:val="4"/>
         </w:numPr>
+        <w:spacing w:after="0"/>
       </w:pPr>
       <w:r>
         <w:t>Complete coding of both algorithms: 30-Jul</w:t>
@@ -181,6 +211,7 @@
           <w:ilvl w:val="0"/>
           <w:numId w:val="4"/>
         </w:numPr>
+        <w:spacing w:after="0"/>
       </w:pPr>
       <w:r>
         <w:t xml:space="preserve">Complete review (we can review </w:t>
@@ -189,8 +220,13 @@
         <w:t>each other’s</w:t>
       </w:r>
       <w:r>
-        <w:t xml:space="preserve"> coding): 03-Aug</w:t>
-      </w:r>
+        <w:t xml:space="preserve"> coding): 03-</w:t>
+      </w:r>
+      <w:proofErr w:type="gramStart"/>
+      <w:r>
+        <w:t>Aug</w:t>
+      </w:r>
+      <w:proofErr w:type="gramEnd"/>
     </w:p>
     <w:p>
       <w:pPr>
@@ -199,6 +235,7 @@
           <w:ilvl w:val="0"/>
           <w:numId w:val="4"/>
         </w:numPr>
+        <w:spacing w:after="0"/>
       </w:pPr>
       <w:r>
         <w:t xml:space="preserve">Submit code files and Word </w:t>
@@ -213,8 +250,206 @@
         <w:t>(Sivabalan)</w:t>
       </w:r>
     </w:p>
-    <w:p/>
-    <w:p/>
+    <w:p>
+      <w:pPr>
+        <w:spacing w:after="0"/>
+      </w:pPr>
+    </w:p>
+    <w:p>
+      <w:pPr>
+        <w:spacing w:after="0"/>
+        <w:rPr>
+          <w:b/>
+          <w:bCs/>
+          <w:sz w:val="28"/>
+          <w:szCs w:val="28"/>
+        </w:rPr>
+      </w:pPr>
+      <w:r>
+        <w:rPr>
+          <w:b/>
+          <w:bCs/>
+          <w:sz w:val="28"/>
+          <w:szCs w:val="28"/>
+        </w:rPr>
+        <w:t>Files:</w:t>
+      </w:r>
+    </w:p>
+    <w:p>
+      <w:pPr>
+        <w:spacing w:after="0"/>
+        <w:ind w:left="360"/>
+        <w:rPr>
+          <w:b/>
+          <w:bCs/>
+        </w:rPr>
+      </w:pPr>
+      <w:r>
+        <w:rPr>
+          <w:b/>
+          <w:bCs/>
+        </w:rPr>
+        <w:t xml:space="preserve">Code file: </w:t>
+      </w:r>
+    </w:p>
+    <w:p>
+      <w:pPr>
+        <w:pStyle w:val="ListParagraph"/>
+        <w:numPr>
+          <w:ilvl w:val="0"/>
+          <w:numId w:val="5"/>
+        </w:numPr>
+        <w:spacing w:after="0"/>
+      </w:pPr>
+      <w:hyperlink r:id="rId6" w:history="1">
+        <w:r>
+          <w:rPr>
+            <w:rStyle w:val="Hyperlink"/>
+          </w:rPr>
+          <w:t>https://colab.research.google.com/drive/124jAxQISDkMdg6F1ryYXMoW5f0fnwlRz#scrollTo=pt5ygv_zF7sL</w:t>
+        </w:r>
+      </w:hyperlink>
+    </w:p>
+    <w:p>
+      <w:pPr>
+        <w:spacing w:after="0"/>
+        <w:ind w:left="360"/>
+        <w:rPr>
+          <w:b/>
+          <w:bCs/>
+        </w:rPr>
+      </w:pPr>
+      <w:r>
+        <w:rPr>
+          <w:b/>
+          <w:bCs/>
+        </w:rPr>
+        <w:t xml:space="preserve">Theory file: </w:t>
+      </w:r>
+    </w:p>
+    <w:p>
+      <w:pPr>
+        <w:pStyle w:val="ListParagraph"/>
+        <w:numPr>
+          <w:ilvl w:val="0"/>
+          <w:numId w:val="4"/>
+        </w:numPr>
+        <w:spacing w:after="0"/>
+        <w:rPr>
+          <w:rStyle w:val="Hyperlink"/>
+        </w:rPr>
+      </w:pPr>
+      <w:hyperlink r:id="rId7" w:history="1">
+        <w:r>
+          <w:rPr>
+            <w:rStyle w:val="Hyperlink"/>
+          </w:rPr>
+          <w:t>https://docs.google.com/document/d/1AnhGrfswLnxmTTGFvMK-j__rjCKz_cms/edit</w:t>
+        </w:r>
+      </w:hyperlink>
+    </w:p>
+    <w:p>
+      <w:pPr>
+        <w:spacing w:after="0"/>
+        <w:ind w:left="360"/>
+        <w:rPr>
+          <w:b/>
+          <w:bCs/>
+        </w:rPr>
+      </w:pPr>
+      <w:r>
+        <w:rPr>
+          <w:b/>
+          <w:bCs/>
+        </w:rPr>
+        <w:t xml:space="preserve">Prelim calculations: </w:t>
+      </w:r>
+    </w:p>
+    <w:p>
+      <w:pPr>
+        <w:pStyle w:val="ListParagraph"/>
+        <w:numPr>
+          <w:ilvl w:val="0"/>
+          <w:numId w:val="4"/>
+        </w:numPr>
+        <w:spacing w:after="0"/>
+      </w:pPr>
+      <w:hyperlink r:id="rId8" w:history="1">
+        <w:r>
+          <w:rPr>
+            <w:rStyle w:val="Hyperlink"/>
+          </w:rPr>
+          <w:t>https://docs.google.com/spr</w:t>
+        </w:r>
+        <w:r>
+          <w:rPr>
+            <w:rStyle w:val="Hyperlink"/>
+          </w:rPr>
+          <w:t>e</w:t>
+        </w:r>
+        <w:r>
+          <w:rPr>
+            <w:rStyle w:val="Hyperlink"/>
+          </w:rPr>
+          <w:t>adsheets/d/1QuysK1hR-GaNDIN9g_dGxKlKONILkdsH/edit#gid=1742633272</w:t>
+        </w:r>
+      </w:hyperlink>
+    </w:p>
+    <w:p>
+      <w:pPr>
+        <w:spacing w:after="0"/>
+        <w:ind w:left="360"/>
+        <w:rPr>
+          <w:b/>
+          <w:bCs/>
+        </w:rPr>
+      </w:pPr>
+      <w:r>
+        <w:rPr>
+          <w:b/>
+          <w:bCs/>
+        </w:rPr>
+        <w:t xml:space="preserve">Git link: </w:t>
+      </w:r>
+    </w:p>
+    <w:p>
+      <w:pPr>
+        <w:pStyle w:val="ListParagraph"/>
+        <w:numPr>
+          <w:ilvl w:val="0"/>
+          <w:numId w:val="4"/>
+        </w:numPr>
+        <w:spacing w:after="0"/>
+      </w:pPr>
+      <w:hyperlink r:id="rId9" w:history="1">
+        <w:r>
+          <w:rPr>
+            <w:rStyle w:val="Hyperlink"/>
+          </w:rPr>
+          <w:t>https://github.com/bits-aci/bits-aci-assignment1/tree/dev</w:t>
+        </w:r>
+      </w:hyperlink>
+    </w:p>
+    <w:p>
+      <w:pPr>
+        <w:spacing w:after="0"/>
+      </w:pPr>
+    </w:p>
+    <w:p>
+      <w:pPr>
+        <w:spacing w:after="0"/>
+      </w:pPr>
+    </w:p>
+    <w:p>
+      <w:pPr>
+        <w:spacing w:after="0"/>
+      </w:pPr>
+    </w:p>
+    <w:p>
+      <w:pPr>
+        <w:spacing w:after="0"/>
+      </w:pPr>
+    </w:p>
     <w:sectPr>
       <w:pgSz w:w="11906" w:h="16838"/>
       <w:pgMar w:top="1440" w:right="1440" w:bottom="1440" w:left="1440" w:header="708" w:footer="708" w:gutter="0"/>
@@ -542,7 +777,7 @@
   <w:abstractNum w:abstractNumId="3" w15:restartNumberingAfterBreak="0">
     <w:nsid w:val="6F795455"/>
     <w:multiLevelType w:val="hybridMultilevel"/>
-    <w:tmpl w:val="8E9A5522"/>
+    <w:tmpl w:val="086E9DDA"/>
     <w:lvl w:ilvl="0" w:tplc="4009000B">
       <w:start w:val="1"/>
       <w:numFmt w:val="bullet"/>
@@ -626,6 +861,119 @@
       <w:pPr>
         <w:ind w:left="6480" w:hanging="180"/>
       </w:pPr>
+    </w:lvl>
+  </w:abstractNum>
+  <w:abstractNum w:abstractNumId="4" w15:restartNumberingAfterBreak="0">
+    <w:nsid w:val="74827B32"/>
+    <w:multiLevelType w:val="hybridMultilevel"/>
+    <w:tmpl w:val="FCF05148"/>
+    <w:lvl w:ilvl="0" w:tplc="4009000B">
+      <w:start w:val="1"/>
+      <w:numFmt w:val="bullet"/>
+      <w:lvlText w:val=""/>
+      <w:lvlJc w:val="left"/>
+      <w:pPr>
+        <w:ind w:left="1080" w:hanging="360"/>
+      </w:pPr>
+      <w:rPr>
+        <w:rFonts w:ascii="Wingdings" w:hAnsi="Wingdings" w:hint="default"/>
+      </w:rPr>
+    </w:lvl>
+    <w:lvl w:ilvl="1" w:tplc="40090003" w:tentative="1">
+      <w:start w:val="1"/>
+      <w:numFmt w:val="bullet"/>
+      <w:lvlText w:val="o"/>
+      <w:lvlJc w:val="left"/>
+      <w:pPr>
+        <w:ind w:left="1800" w:hanging="360"/>
+      </w:pPr>
+      <w:rPr>
+        <w:rFonts w:ascii="Courier New" w:hAnsi="Courier New" w:cs="Courier New" w:hint="default"/>
+      </w:rPr>
+    </w:lvl>
+    <w:lvl w:ilvl="2" w:tplc="40090005" w:tentative="1">
+      <w:start w:val="1"/>
+      <w:numFmt w:val="bullet"/>
+      <w:lvlText w:val=""/>
+      <w:lvlJc w:val="left"/>
+      <w:pPr>
+        <w:ind w:left="2520" w:hanging="360"/>
+      </w:pPr>
+      <w:rPr>
+        <w:rFonts w:ascii="Wingdings" w:hAnsi="Wingdings" w:hint="default"/>
+      </w:rPr>
+    </w:lvl>
+    <w:lvl w:ilvl="3" w:tplc="40090001" w:tentative="1">
+      <w:start w:val="1"/>
+      <w:numFmt w:val="bullet"/>
+      <w:lvlText w:val=""/>
+      <w:lvlJc w:val="left"/>
+      <w:pPr>
+        <w:ind w:left="3240" w:hanging="360"/>
+      </w:pPr>
+      <w:rPr>
+        <w:rFonts w:ascii="Symbol" w:hAnsi="Symbol" w:hint="default"/>
+      </w:rPr>
+    </w:lvl>
+    <w:lvl w:ilvl="4" w:tplc="40090003" w:tentative="1">
+      <w:start w:val="1"/>
+      <w:numFmt w:val="bullet"/>
+      <w:lvlText w:val="o"/>
+      <w:lvlJc w:val="left"/>
+      <w:pPr>
+        <w:ind w:left="3960" w:hanging="360"/>
+      </w:pPr>
+      <w:rPr>
+        <w:rFonts w:ascii="Courier New" w:hAnsi="Courier New" w:cs="Courier New" w:hint="default"/>
+      </w:rPr>
+    </w:lvl>
+    <w:lvl w:ilvl="5" w:tplc="40090005" w:tentative="1">
+      <w:start w:val="1"/>
+      <w:numFmt w:val="bullet"/>
+      <w:lvlText w:val=""/>
+      <w:lvlJc w:val="left"/>
+      <w:pPr>
+        <w:ind w:left="4680" w:hanging="360"/>
+      </w:pPr>
+      <w:rPr>
+        <w:rFonts w:ascii="Wingdings" w:hAnsi="Wingdings" w:hint="default"/>
+      </w:rPr>
+    </w:lvl>
+    <w:lvl w:ilvl="6" w:tplc="40090001" w:tentative="1">
+      <w:start w:val="1"/>
+      <w:numFmt w:val="bullet"/>
+      <w:lvlText w:val=""/>
+      <w:lvlJc w:val="left"/>
+      <w:pPr>
+        <w:ind w:left="5400" w:hanging="360"/>
+      </w:pPr>
+      <w:rPr>
+        <w:rFonts w:ascii="Symbol" w:hAnsi="Symbol" w:hint="default"/>
+      </w:rPr>
+    </w:lvl>
+    <w:lvl w:ilvl="7" w:tplc="40090003" w:tentative="1">
+      <w:start w:val="1"/>
+      <w:numFmt w:val="bullet"/>
+      <w:lvlText w:val="o"/>
+      <w:lvlJc w:val="left"/>
+      <w:pPr>
+        <w:ind w:left="6120" w:hanging="360"/>
+      </w:pPr>
+      <w:rPr>
+        <w:rFonts w:ascii="Courier New" w:hAnsi="Courier New" w:cs="Courier New" w:hint="default"/>
+      </w:rPr>
+    </w:lvl>
+    <w:lvl w:ilvl="8" w:tplc="40090005" w:tentative="1">
+      <w:start w:val="1"/>
+      <w:numFmt w:val="bullet"/>
+      <w:lvlText w:val=""/>
+      <w:lvlJc w:val="left"/>
+      <w:pPr>
+        <w:ind w:left="6840" w:hanging="360"/>
+      </w:pPr>
+      <w:rPr>
+        <w:rFonts w:ascii="Wingdings" w:hAnsi="Wingdings" w:hint="default"/>
+      </w:rPr>
     </w:lvl>
   </w:abstractNum>
   <w:num w:numId="1" w16cid:durableId="530463329">
@@ -639,6 +987,9 @@
   </w:num>
   <w:num w:numId="4" w16cid:durableId="27415382">
     <w:abstractNumId w:val="3"/>
+  </w:num>
+  <w:num w:numId="5" w16cid:durableId="1080562478">
+    <w:abstractNumId w:val="4"/>
   </w:num>
 </w:numbering>
 </file>
@@ -1105,6 +1456,18 @@
       <w:shd w:val="clear" w:color="auto" w:fill="E1DFDD"/>
     </w:rPr>
   </w:style>
+  <w:style w:type="character" w:styleId="FollowedHyperlink">
+    <w:name w:val="FollowedHyperlink"/>
+    <w:basedOn w:val="DefaultParagraphFont"/>
+    <w:uiPriority w:val="99"/>
+    <w:semiHidden/>
+    <w:unhideWhenUsed/>
+    <w:rsid w:val="005647AC"/>
+    <w:rPr>
+      <w:color w:val="954F72" w:themeColor="followedHyperlink"/>
+      <w:u w:val="single"/>
+    </w:rPr>
+  </w:style>
 </w:styles>
 </file>
 

</xml_diff>